<commit_message>
Added correlation discussion to dissertation
</commit_message>
<xml_diff>
--- a/Documents/Dissertation.docx
+++ b/Documents/Dissertation.docx
@@ -286,23 +286,23 @@
           <w:b/>
           <w:sz w:val="24"/>
         </w:rPr>
-        <w:t xml:space="preserve">Supervisor: Michel </w:t>
-      </w:r>
-      <w:proofErr w:type="spellStart"/>
-      <w:r>
+        <w:t>Supervisor: Michel Valstar</w:t>
+      </w:r>
+    </w:p>
+    <w:p>
+      <w:pPr>
+        <w:pStyle w:val="NoSpacing"/>
+        <w:jc w:val="center"/>
         <w:rPr>
           <w:rFonts w:ascii="Cambria Math" w:hAnsi="Cambria Math"/>
           <w:b/>
           <w:sz w:val="24"/>
         </w:rPr>
-        <w:t>Valstar</w:t>
-      </w:r>
-      <w:proofErr w:type="spellEnd"/>
+      </w:pPr>
     </w:p>
     <w:p>
       <w:pPr>
         <w:pStyle w:val="NoSpacing"/>
-        <w:jc w:val="center"/>
         <w:rPr>
           <w:rFonts w:ascii="Cambria Math" w:hAnsi="Cambria Math"/>
           <w:b/>
@@ -332,16 +332,6 @@
     </w:p>
     <w:p>
       <w:pPr>
-        <w:pStyle w:val="NoSpacing"/>
-        <w:rPr>
-          <w:rFonts w:ascii="Cambria Math" w:hAnsi="Cambria Math"/>
-          <w:b/>
-          <w:sz w:val="24"/>
-        </w:rPr>
-      </w:pPr>
-    </w:p>
-    <w:p>
-      <w:pPr>
         <w:rPr>
           <w:rFonts w:ascii="Cambria Math" w:hAnsi="Cambria Math"/>
           <w:b/>
@@ -484,48 +474,20 @@
         <w:rPr>
           <w:rFonts w:ascii="Cambria Math" w:hAnsi="Cambria Math"/>
         </w:rPr>
-        <w:t xml:space="preserve">I would like to firstly thank my supervisor Michel </w:t>
-      </w:r>
-      <w:proofErr w:type="spellStart"/>
-      <w:r>
-        <w:rPr>
-          <w:rFonts w:ascii="Cambria Math" w:hAnsi="Cambria Math"/>
-        </w:rPr>
-        <w:t>Valstar</w:t>
-      </w:r>
-      <w:proofErr w:type="spellEnd"/>
-      <w:r>
-        <w:rPr>
-          <w:rFonts w:ascii="Cambria Math" w:hAnsi="Cambria Math"/>
-        </w:rPr>
-        <w:t xml:space="preserve"> for the encouragement to explore areas of analysis that I otherwise wouldn’t have thanked. Helping me think outside the box has helped take the dissertation much farther than I thought it would go. It would so be very poor form to neglect to thank Dr Robert Young who has helped me with aspects of finance and economics that I have found difficult to wrap my head around. I also would like to thank the few anonymous students from business school that helped with labelling the news articles. </w:t>
-      </w:r>
-    </w:p>
-    <w:p>
-      <w:pPr>
-        <w:rPr>
-          <w:rFonts w:ascii="Cambria Math" w:hAnsi="Cambria Math"/>
-        </w:rPr>
-      </w:pPr>
-      <w:r>
-        <w:rPr>
-          <w:rFonts w:ascii="Cambria Math" w:hAnsi="Cambria Math"/>
-        </w:rPr>
-        <w:t xml:space="preserve">To my parents, sisters and friends, I would like to say </w:t>
-      </w:r>
-      <w:proofErr w:type="gramStart"/>
-      <w:r>
-        <w:rPr>
-          <w:rFonts w:ascii="Cambria Math" w:hAnsi="Cambria Math"/>
-        </w:rPr>
-        <w:t>a massive</w:t>
-      </w:r>
-      <w:proofErr w:type="gramEnd"/>
-      <w:r>
-        <w:rPr>
-          <w:rFonts w:ascii="Cambria Math" w:hAnsi="Cambria Math"/>
-        </w:rPr>
-        <w:t xml:space="preserve"> thanks for all these years of supporting me through my education. A lot of time has passed since I started school 18 years ago and this dissertation is a representation of all the knowledge I have gained in that time. I truly appreciate all the support you’ve all expressed for me and this project.</w:t>
+        <w:t xml:space="preserve">I would like to firstly thank my supervisor Michel Valstar for the encouragement to explore areas of analysis that I otherwise wouldn’t have thanked. Helping me think outside the box has helped take the dissertation much farther than I thought it would go. It would so be very poor form to neglect to thank Dr Robert Young who has helped me with aspects of finance and economics that I have found difficult to wrap my head around. I also would like to thank the few anonymous students from business school that helped with labelling the news articles. </w:t>
+      </w:r>
+    </w:p>
+    <w:p>
+      <w:pPr>
+        <w:rPr>
+          <w:rFonts w:ascii="Cambria Math" w:hAnsi="Cambria Math"/>
+        </w:rPr>
+      </w:pPr>
+      <w:r>
+        <w:rPr>
+          <w:rFonts w:ascii="Cambria Math" w:hAnsi="Cambria Math"/>
+        </w:rPr>
+        <w:t>To my parents, sisters and friends, I would like to say a massive thanks for all these years of supporting me through my education. A lot of time has passed since I started school 18 years ago and this dissertation is a representation of all the knowledge I have gained in that time. I truly appreciate all the support you’ve all expressed for me and this project.</w:t>
       </w:r>
     </w:p>
     <w:p>
@@ -2400,21 +2362,7 @@
         <w:rPr>
           <w:rFonts w:asciiTheme="majorHAnsi" w:hAnsiTheme="majorHAnsi"/>
         </w:rPr>
-        <w:t xml:space="preserve">The news </w:t>
-      </w:r>
-      <w:proofErr w:type="gramStart"/>
-      <w:r>
-        <w:rPr>
-          <w:rFonts w:asciiTheme="majorHAnsi" w:hAnsiTheme="majorHAnsi"/>
-        </w:rPr>
-        <w:t>sources has</w:t>
-      </w:r>
-      <w:proofErr w:type="gramEnd"/>
-      <w:r>
-        <w:rPr>
-          <w:rFonts w:asciiTheme="majorHAnsi" w:hAnsiTheme="majorHAnsi"/>
-        </w:rPr>
-        <w:t xml:space="preserve"> to have decent coverage of the news sources, again to ensure that we gather as much data as possible. </w:t>
+        <w:t xml:space="preserve">The news sources has to have decent coverage of the news sources, again to ensure that we gather as much data as possible. </w:t>
       </w:r>
     </w:p>
     <w:p>
@@ -2429,21 +2377,7 @@
           <w:rFonts w:asciiTheme="majorHAnsi" w:hAnsiTheme="majorHAnsi"/>
         </w:rPr>
         <w:lastRenderedPageBreak/>
-        <w:t xml:space="preserve">These requirements are particularly important especially when we consider that we will be aligning news articles with stock prices.  Selecting news sources that report events a few days after the fact might skew results as by then the market is sure to have absorbed the new information and any relevant changes in (rate of change </w:t>
-      </w:r>
-      <w:proofErr w:type="gramStart"/>
-      <w:r>
-        <w:rPr>
-          <w:rFonts w:asciiTheme="majorHAnsi" w:hAnsiTheme="majorHAnsi"/>
-        </w:rPr>
-        <w:t>of )</w:t>
-      </w:r>
-      <w:proofErr w:type="gramEnd"/>
-      <w:r>
-        <w:rPr>
-          <w:rFonts w:asciiTheme="majorHAnsi" w:hAnsiTheme="majorHAnsi"/>
-        </w:rPr>
-        <w:t xml:space="preserve"> price will be missed.  </w:t>
+        <w:t xml:space="preserve">These requirements are particularly important especially when we consider that we will be aligning news articles with stock prices.  Selecting news sources that report events a few days after the fact might skew results as by then the market is sure to have absorbed the new information and any relevant changes in (rate of change of ) price will be missed.  </w:t>
       </w:r>
       <w:r>
         <w:rPr>
@@ -2461,21 +2395,7 @@
         <w:rPr>
           <w:rFonts w:asciiTheme="majorHAnsi" w:hAnsiTheme="majorHAnsi"/>
         </w:rPr>
-        <w:t xml:space="preserve">were asked which news sources were read and the following sources were given: Reuters, Bloomberg, Financial Times, Market Watch, </w:t>
-      </w:r>
-      <w:proofErr w:type="gramStart"/>
-      <w:r>
-        <w:rPr>
-          <w:rFonts w:asciiTheme="majorHAnsi" w:hAnsiTheme="majorHAnsi"/>
-        </w:rPr>
-        <w:t>Yahoo</w:t>
-      </w:r>
-      <w:proofErr w:type="gramEnd"/>
-      <w:r>
-        <w:rPr>
-          <w:rFonts w:asciiTheme="majorHAnsi" w:hAnsiTheme="majorHAnsi"/>
-        </w:rPr>
-        <w:t xml:space="preserve"> Finance. </w:t>
+        <w:t xml:space="preserve">were asked which news sources were read and the following sources were given: Reuters, Bloomberg, Financial Times, Market Watch, Yahoo Finance. </w:t>
       </w:r>
     </w:p>
     <w:p>
@@ -2593,7 +2513,6 @@
                                 <w:sz w:val="18"/>
                               </w:rPr>
                             </w:pPr>
-                            <w:proofErr w:type="gramStart"/>
                             <w:r>
                               <w:rPr>
                                 <w:rFonts w:ascii="Consolas" w:hAnsi="Consolas" w:cs="Consolas"/>
@@ -2610,7 +2529,6 @@
                               </w:rPr>
                               <w:t>xml</w:t>
                             </w:r>
-                            <w:proofErr w:type="gramEnd"/>
                             <w:r>
                               <w:rPr>
                                 <w:rStyle w:val="pl-e"/>
@@ -2704,19 +2622,8 @@
                                 <w:color w:val="F79646" w:themeColor="accent6"/>
                                 <w:sz w:val="18"/>
                               </w:rPr>
-                              <w:t>us-</w:t>
-                            </w:r>
-                            <w:proofErr w:type="spellStart"/>
-                            <w:r>
-                              <w:rPr>
-                                <w:rStyle w:val="pl-s1"/>
-                                <w:rFonts w:ascii="Consolas" w:hAnsi="Consolas" w:cs="Consolas"/>
-                                <w:color w:val="F79646" w:themeColor="accent6"/>
-                                <w:sz w:val="18"/>
-                              </w:rPr>
-                              <w:t>ascii</w:t>
-                            </w:r>
-                            <w:proofErr w:type="spellEnd"/>
+                              <w:t>us-ascii</w:t>
+                            </w:r>
                             <w:r>
                               <w:rPr>
                                 <w:rStyle w:val="pl-pds"/>
@@ -2750,7 +2657,6 @@
                               </w:rPr>
                               <w:t>&lt;</w:t>
                             </w:r>
-                            <w:proofErr w:type="gramStart"/>
                             <w:r>
                               <w:rPr>
                                 <w:rFonts w:ascii="Consolas" w:hAnsi="Consolas" w:cs="Consolas"/>
@@ -2759,7 +2665,6 @@
                               </w:rPr>
                               <w:t>news</w:t>
                             </w:r>
-                            <w:proofErr w:type="gramEnd"/>
                             <w:r>
                               <w:rPr>
                                 <w:rFonts w:ascii="Consolas" w:hAnsi="Consolas" w:cs="Consolas"/>
@@ -2834,77 +2739,55 @@
                               </w:rPr>
                               <w:t xml:space="preserve"> </w:t>
                             </w:r>
-                            <w:proofErr w:type="spellStart"/>
                             <w:r>
                               <w:rPr>
                                 <w:rFonts w:ascii="Consolas" w:hAnsi="Consolas" w:cs="Consolas"/>
                                 <w:color w:val="5F497A" w:themeColor="accent4" w:themeShade="BF"/>
                                 <w:sz w:val="18"/>
                               </w:rPr>
-                              <w:t>datetime</w:t>
-                            </w:r>
-                            <w:proofErr w:type="spellEnd"/>
+                              <w:t>datetime=</w:t>
+                            </w:r>
+                            <w:r>
+                              <w:rPr>
+                                <w:rStyle w:val="pl-pds"/>
+                                <w:rFonts w:ascii="Consolas" w:hAnsi="Consolas" w:cs="Consolas"/>
+                                <w:color w:val="F79646" w:themeColor="accent6"/>
+                                <w:sz w:val="18"/>
+                              </w:rPr>
+                              <w:t>''</w:t>
+                            </w:r>
+                            <w:r>
+                              <w:rPr>
+                                <w:rStyle w:val="pl-pds"/>
+                                <w:rFonts w:ascii="Consolas" w:hAnsi="Consolas" w:cs="Consolas"/>
+                                <w:color w:val="F79646" w:themeColor="accent6"/>
+                                <w:sz w:val="18"/>
+                              </w:rPr>
+                              <w:t>…</w:t>
+                            </w:r>
+                            <w:r>
+                              <w:rPr>
+                                <w:rStyle w:val="pl-pds"/>
+                                <w:rFonts w:ascii="Consolas" w:hAnsi="Consolas" w:cs="Consolas"/>
+                                <w:color w:val="F79646" w:themeColor="accent6"/>
+                                <w:sz w:val="18"/>
+                              </w:rPr>
+                              <w:t>''</w:t>
+                            </w:r>
+                            <w:r>
+                              <w:rPr>
+                                <w:rFonts w:ascii="Consolas" w:hAnsi="Consolas" w:cs="Consolas"/>
+                                <w:sz w:val="18"/>
+                              </w:rPr>
+                              <w:t xml:space="preserve"> </w:t>
+                            </w:r>
                             <w:r>
                               <w:rPr>
                                 <w:rFonts w:ascii="Consolas" w:hAnsi="Consolas" w:cs="Consolas"/>
                                 <w:color w:val="5F497A" w:themeColor="accent4" w:themeShade="BF"/>
                                 <w:sz w:val="18"/>
                               </w:rPr>
-                              <w:t>=</w:t>
-                            </w:r>
-                            <w:r>
-                              <w:rPr>
-                                <w:rStyle w:val="pl-pds"/>
-                                <w:rFonts w:ascii="Consolas" w:hAnsi="Consolas" w:cs="Consolas"/>
-                                <w:color w:val="F79646" w:themeColor="accent6"/>
-                                <w:sz w:val="18"/>
-                              </w:rPr>
-                              <w:t>''</w:t>
-                            </w:r>
-                            <w:r>
-                              <w:rPr>
-                                <w:rStyle w:val="pl-pds"/>
-                                <w:rFonts w:ascii="Consolas" w:hAnsi="Consolas" w:cs="Consolas"/>
-                                <w:color w:val="F79646" w:themeColor="accent6"/>
-                                <w:sz w:val="18"/>
-                              </w:rPr>
-                              <w:t>…</w:t>
-                            </w:r>
-                            <w:r>
-                              <w:rPr>
-                                <w:rStyle w:val="pl-pds"/>
-                                <w:rFonts w:ascii="Consolas" w:hAnsi="Consolas" w:cs="Consolas"/>
-                                <w:color w:val="F79646" w:themeColor="accent6"/>
-                                <w:sz w:val="18"/>
-                              </w:rPr>
-                              <w:t>''</w:t>
-                            </w:r>
-                            <w:r>
-                              <w:rPr>
-                                <w:rFonts w:ascii="Consolas" w:hAnsi="Consolas" w:cs="Consolas"/>
-                                <w:sz w:val="18"/>
-                              </w:rPr>
-                              <w:t xml:space="preserve"> </w:t>
-                            </w:r>
-                            <w:proofErr w:type="spellStart"/>
-                            <w:proofErr w:type="gramStart"/>
-                            <w:r>
-                              <w:rPr>
-                                <w:rFonts w:ascii="Consolas" w:hAnsi="Consolas" w:cs="Consolas"/>
-                                <w:color w:val="5F497A" w:themeColor="accent4" w:themeShade="BF"/>
-                                <w:sz w:val="18"/>
-                              </w:rPr>
-                              <w:t>url</w:t>
-                            </w:r>
-                            <w:proofErr w:type="spellEnd"/>
-                            <w:proofErr w:type="gramEnd"/>
-                            <w:r>
-                              <w:rPr>
-                                <w:rFonts w:ascii="Consolas" w:hAnsi="Consolas" w:cs="Consolas"/>
-                                <w:color w:val="5F497A" w:themeColor="accent4" w:themeShade="BF"/>
-                                <w:sz w:val="18"/>
-                              </w:rPr>
-                              <w:t>=</w:t>
+                              <w:t>url=</w:t>
                             </w:r>
                             <w:r>
                               <w:rPr>
@@ -2966,7 +2849,6 @@
                               <w:tab/>
                               <w:t>&lt;</w:t>
                             </w:r>
-                            <w:proofErr w:type="gramStart"/>
                             <w:r>
                               <w:rPr>
                                 <w:rFonts w:ascii="Consolas" w:hAnsi="Consolas" w:cs="Consolas"/>
@@ -2975,7 +2857,6 @@
                               </w:rPr>
                               <w:t>headline</w:t>
                             </w:r>
-                            <w:proofErr w:type="gramEnd"/>
                             <w:r>
                               <w:rPr>
                                 <w:rFonts w:ascii="Consolas" w:hAnsi="Consolas" w:cs="Consolas"/>
@@ -3059,7 +2940,6 @@
                               <w:tab/>
                               <w:t>&lt;</w:t>
                             </w:r>
-                            <w:proofErr w:type="gramStart"/>
                             <w:r>
                               <w:rPr>
                                 <w:rFonts w:ascii="Consolas" w:hAnsi="Consolas" w:cs="Consolas"/>
@@ -3068,7 +2948,6 @@
                               </w:rPr>
                               <w:t>body</w:t>
                             </w:r>
-                            <w:proofErr w:type="gramEnd"/>
                             <w:r>
                               <w:rPr>
                                 <w:rFonts w:ascii="Consolas" w:hAnsi="Consolas" w:cs="Consolas"/>
@@ -4118,21 +3997,7 @@
         <w:rPr>
           <w:rFonts w:asciiTheme="majorHAnsi" w:hAnsiTheme="majorHAnsi"/>
         </w:rPr>
-        <w:t xml:space="preserve">At the start of the project, the intention was to </w:t>
-      </w:r>
-      <w:proofErr w:type="spellStart"/>
-      <w:r>
-        <w:rPr>
-          <w:rFonts w:asciiTheme="majorHAnsi" w:hAnsiTheme="majorHAnsi"/>
-        </w:rPr>
-        <w:t>crowdsource</w:t>
-      </w:r>
-      <w:proofErr w:type="spellEnd"/>
-      <w:r>
-        <w:rPr>
-          <w:rFonts w:asciiTheme="majorHAnsi" w:hAnsiTheme="majorHAnsi"/>
-        </w:rPr>
-        <w:t xml:space="preserve"> the labelling of the articles. This would be done by asking individuals with knowledge of economics and finance</w:t>
+        <w:t>At the start of the project, the intention was to crowdsource the labelling of the articles. This would be done by asking individuals with knowledge of economics and finance</w:t>
       </w:r>
       <w:r>
         <w:rPr>
@@ -4199,21 +4064,7 @@
         <w:rPr>
           <w:rFonts w:asciiTheme="majorHAnsi" w:hAnsiTheme="majorHAnsi"/>
         </w:rPr>
-        <w:t xml:space="preserve">abelling of data is simply reading each news article and labelling them by hand. The evaluators are asked to estimate the company’s progression based on the news article. Their estimates can fall into the following categories: (up, down, neutral). The evaluators are also asked to provide the sentiment of the article (happy, sad, </w:t>
-      </w:r>
-      <w:proofErr w:type="gramStart"/>
-      <w:r>
-        <w:rPr>
-          <w:rFonts w:asciiTheme="majorHAnsi" w:hAnsiTheme="majorHAnsi"/>
-        </w:rPr>
-        <w:t>neutral</w:t>
-      </w:r>
-      <w:proofErr w:type="gramEnd"/>
-      <w:r>
-        <w:rPr>
-          <w:rFonts w:asciiTheme="majorHAnsi" w:hAnsiTheme="majorHAnsi"/>
-        </w:rPr>
-        <w:t>). From henceforth, for clarity purposes, we shall refer to the former as “progress sentiment” and the latter as “feeling sentiment”</w:t>
+        <w:t>abelling of data is simply reading each news article and labelling them by hand. The evaluators are asked to estimate the company’s progression based on the news article. Their estimates can fall into the following categories: (up, down, neutral). The evaluators are also asked to provide the sentiment of the article (happy, sad, neutral). From henceforth, for clarity purposes, we shall refer to the former as “progress sentiment” and the latter as “feeling sentiment”</w:t>
       </w:r>
     </w:p>
     <w:p>
@@ -4271,63 +4122,7 @@
         <w:rPr>
           <w:rFonts w:asciiTheme="majorHAnsi" w:hAnsiTheme="majorHAnsi"/>
         </w:rPr>
-        <w:t xml:space="preserve">If the previous two examples give the impression that from headlines, we can always tell the feeling sentiment of an article, it would be wrong. In fact, a </w:t>
-      </w:r>
-      <w:proofErr w:type="spellStart"/>
-      <w:r>
-        <w:rPr>
-          <w:rFonts w:asciiTheme="majorHAnsi" w:hAnsiTheme="majorHAnsi"/>
-        </w:rPr>
-        <w:t>seemling</w:t>
-      </w:r>
-      <w:proofErr w:type="spellEnd"/>
-      <w:r>
-        <w:rPr>
-          <w:rFonts w:asciiTheme="majorHAnsi" w:hAnsiTheme="majorHAnsi"/>
-        </w:rPr>
-        <w:t xml:space="preserve"> neutral headline such as ”</w:t>
-      </w:r>
-      <w:proofErr w:type="spellStart"/>
-      <w:r>
-        <w:rPr>
-          <w:rFonts w:asciiTheme="majorHAnsi" w:hAnsiTheme="majorHAnsi"/>
-        </w:rPr>
-        <w:t>Coca-cola</w:t>
-      </w:r>
-      <w:proofErr w:type="spellEnd"/>
-      <w:r>
-        <w:rPr>
-          <w:rFonts w:asciiTheme="majorHAnsi" w:hAnsiTheme="majorHAnsi"/>
-        </w:rPr>
-        <w:t xml:space="preserve"> names Waller Finance Chief as </w:t>
-      </w:r>
-      <w:proofErr w:type="spellStart"/>
-      <w:r>
-        <w:rPr>
-          <w:rFonts w:asciiTheme="majorHAnsi" w:hAnsiTheme="majorHAnsi"/>
-        </w:rPr>
-        <w:t>Fayard</w:t>
-      </w:r>
-      <w:proofErr w:type="spellEnd"/>
-      <w:r>
-        <w:rPr>
-          <w:rFonts w:asciiTheme="majorHAnsi" w:hAnsiTheme="majorHAnsi"/>
-        </w:rPr>
-        <w:t xml:space="preserve"> Retires” goes on to discuss the recent struggles of </w:t>
-      </w:r>
-      <w:proofErr w:type="spellStart"/>
-      <w:r>
-        <w:rPr>
-          <w:rFonts w:asciiTheme="majorHAnsi" w:hAnsiTheme="majorHAnsi"/>
-        </w:rPr>
-        <w:t>coca-cola</w:t>
-      </w:r>
-      <w:proofErr w:type="spellEnd"/>
-      <w:r>
-        <w:rPr>
-          <w:rFonts w:asciiTheme="majorHAnsi" w:hAnsiTheme="majorHAnsi"/>
-        </w:rPr>
-        <w:t xml:space="preserve">, therefore giving it a feeling sentiment of sad and a progress sentiment of neutral. In the same strain, we discovered articles can both be up for progress sentiment and feeling sentiment; this would be the case for articles that discuss an entity’s growing business. </w:t>
+        <w:t xml:space="preserve">If the previous two examples give the impression that from headlines, we can always tell the feeling sentiment of an article, it would be wrong. In fact, a seemling neutral headline such as ”Coca-cola names Waller Finance Chief as Fayard Retires” goes on to discuss the recent struggles of coca-cola, therefore giving it a feeling sentiment of sad and a progress sentiment of neutral. In the same strain, we discovered articles can both be up for progress sentiment and feeling sentiment; this would be the case for articles that discuss an entity’s growing business. </w:t>
       </w:r>
     </w:p>
     <w:p>
@@ -4452,6 +4247,7 @@
           <w:id w:val="885839805"/>
           <w:citation/>
         </w:sdtPr>
+        <w:sdtEndPr/>
         <w:sdtContent>
           <w:r>
             <w:rPr>
@@ -4522,35 +4318,7 @@
         <w:rPr>
           <w:rFonts w:asciiTheme="majorHAnsi" w:hAnsiTheme="majorHAnsi"/>
         </w:rPr>
-        <w:t xml:space="preserve">Automatic </w:t>
-      </w:r>
-      <w:proofErr w:type="gramStart"/>
-      <w:r>
-        <w:rPr>
-          <w:rFonts w:asciiTheme="majorHAnsi" w:hAnsiTheme="majorHAnsi"/>
-        </w:rPr>
-        <w:t>labelling,</w:t>
-      </w:r>
-      <w:proofErr w:type="gramEnd"/>
-      <w:r>
-        <w:rPr>
-          <w:rFonts w:asciiTheme="majorHAnsi" w:hAnsiTheme="majorHAnsi"/>
-        </w:rPr>
-        <w:t xml:space="preserve"> therefore provides us with a baseline. The more similar the </w:t>
-      </w:r>
-      <w:proofErr w:type="gramStart"/>
-      <w:r>
-        <w:rPr>
-          <w:rFonts w:asciiTheme="majorHAnsi" w:hAnsiTheme="majorHAnsi"/>
-        </w:rPr>
-        <w:t>results of automatic labelling is</w:t>
-      </w:r>
-      <w:proofErr w:type="gramEnd"/>
-      <w:r>
-        <w:rPr>
-          <w:rFonts w:asciiTheme="majorHAnsi" w:hAnsiTheme="majorHAnsi"/>
-        </w:rPr>
-        <w:t xml:space="preserve"> to those of manual labelling, the more “trust”, we can place in the results of manual labelling. </w:t>
+        <w:t xml:space="preserve">Automatic labelling, therefore provides us with a baseline. The more similar the results of automatic labelling is to those of manual labelling, the more “trust”, we can place in the results of manual labelling. </w:t>
       </w:r>
     </w:p>
     <w:p>
@@ -4610,75 +4378,7 @@
         <w:rPr>
           <w:rFonts w:asciiTheme="majorHAnsi" w:hAnsiTheme="majorHAnsi"/>
         </w:rPr>
-        <w:t>S</w:t>
-      </w:r>
-      <w:r>
-        <w:rPr>
-          <w:rFonts w:asciiTheme="majorHAnsi" w:hAnsiTheme="majorHAnsi"/>
-        </w:rPr>
-        <w:t xml:space="preserve">entiment </w:t>
-      </w:r>
-      <w:r>
-        <w:rPr>
-          <w:rFonts w:asciiTheme="majorHAnsi" w:hAnsiTheme="majorHAnsi"/>
-        </w:rPr>
-        <w:t xml:space="preserve">labelling </w:t>
-      </w:r>
-      <w:r>
-        <w:rPr>
-          <w:rFonts w:asciiTheme="majorHAnsi" w:hAnsiTheme="majorHAnsi"/>
-        </w:rPr>
-        <w:t xml:space="preserve">generated via automatic </w:t>
-      </w:r>
-      <w:proofErr w:type="gramStart"/>
-      <w:r>
-        <w:rPr>
-          <w:rFonts w:asciiTheme="majorHAnsi" w:hAnsiTheme="majorHAnsi"/>
-        </w:rPr>
-        <w:t xml:space="preserve">categorisation </w:t>
-      </w:r>
-      <w:r>
-        <w:rPr>
-          <w:rFonts w:asciiTheme="majorHAnsi" w:hAnsiTheme="majorHAnsi"/>
-        </w:rPr>
-        <w:t xml:space="preserve"> is</w:t>
-      </w:r>
-      <w:proofErr w:type="gramEnd"/>
-      <w:r>
-        <w:rPr>
-          <w:rFonts w:asciiTheme="majorHAnsi" w:hAnsiTheme="majorHAnsi"/>
-        </w:rPr>
-        <w:t xml:space="preserve"> a reflection of the price movements, not a reflection of the articles themselves. However, since the articles themselves are manually labelled to reflect precisely the sentiment which they </w:t>
-      </w:r>
-      <w:r>
-        <w:rPr>
-          <w:rFonts w:asciiTheme="majorHAnsi" w:hAnsiTheme="majorHAnsi"/>
-        </w:rPr>
-        <w:t>carry, we can conclude that if there exists a high</w:t>
-      </w:r>
-      <w:r>
-        <w:rPr>
-          <w:rFonts w:asciiTheme="majorHAnsi" w:hAnsiTheme="majorHAnsi"/>
-        </w:rPr>
-        <w:t xml:space="preserve"> similar</w:t>
-      </w:r>
-      <w:r>
-        <w:rPr>
-          <w:rFonts w:asciiTheme="majorHAnsi" w:hAnsiTheme="majorHAnsi"/>
-        </w:rPr>
-        <w:t>ity</w:t>
-      </w:r>
-      <w:r>
-        <w:rPr>
-          <w:rFonts w:asciiTheme="majorHAnsi" w:hAnsiTheme="majorHAnsi"/>
-        </w:rPr>
-        <w:t xml:space="preserve"> the </w:t>
-      </w:r>
-      <w:r>
-        <w:rPr>
-          <w:rFonts w:asciiTheme="majorHAnsi" w:hAnsiTheme="majorHAnsi"/>
-        </w:rPr>
-        <w:t xml:space="preserve"> results of manual labelling is to the results of automatic labelling, then we can say confidently that  the labelled articles can led to positive results in later classification. </w:t>
+        <w:t xml:space="preserve">Sentiment labelling generated via automatic categorisation  is a reflection of the price movements, not a reflection of the articles themselves. However, since the articles themselves are manually labelled to reflect precisely the sentiment which they carry, we can conclude that if there exists a high similarity the  results of manual labelling is to the results of automatic labelling, then we can say confidently that  the labelled articles can led to positive results in later classification. </w:t>
       </w:r>
       <w:r>
         <w:rPr>
@@ -4698,37 +4398,7 @@
         <w:rPr>
           <w:rFonts w:asciiTheme="majorHAnsi" w:hAnsiTheme="majorHAnsi"/>
         </w:rPr>
-        <w:t xml:space="preserve">How therefore do we evaluate the results of labelling? An easy method of doing is </w:t>
-      </w:r>
-      <w:proofErr w:type="spellStart"/>
-      <w:r>
-        <w:rPr>
-          <w:rFonts w:asciiTheme="majorHAnsi" w:hAnsiTheme="majorHAnsi"/>
-        </w:rPr>
-        <w:t>is</w:t>
-      </w:r>
-      <w:proofErr w:type="spellEnd"/>
-      <w:r>
-        <w:rPr>
-          <w:rFonts w:asciiTheme="majorHAnsi" w:hAnsiTheme="majorHAnsi"/>
-        </w:rPr>
-        <w:t xml:space="preserve"> by calculating the </w:t>
-      </w:r>
-      <w:proofErr w:type="spellStart"/>
-      <w:proofErr w:type="gramStart"/>
-      <w:r>
-        <w:rPr>
-          <w:rFonts w:asciiTheme="majorHAnsi" w:hAnsiTheme="majorHAnsi"/>
-        </w:rPr>
-        <w:t>pearson’s</w:t>
-      </w:r>
-      <w:proofErr w:type="spellEnd"/>
-      <w:proofErr w:type="gramEnd"/>
-      <w:r>
-        <w:rPr>
-          <w:rFonts w:asciiTheme="majorHAnsi" w:hAnsiTheme="majorHAnsi"/>
-        </w:rPr>
-        <w:t xml:space="preserve"> correlation coefficient (already discussed in </w:t>
+        <w:t xml:space="preserve">How therefore do we evaluate the results of labelling? An easy method of doing is is by calculating the pearson’s correlation coefficient (already discussed in </w:t>
       </w:r>
       <w:r>
         <w:rPr>
@@ -4761,8 +4431,22 @@
         <w:rPr>
           <w:rFonts w:asciiTheme="majorHAnsi" w:hAnsiTheme="majorHAnsi"/>
         </w:rPr>
-        <w:t xml:space="preserve">)  </w:t>
-      </w:r>
+        <w:t>). We finish off this section by pointing out that the more similar the correlation values are between the projected trend line (generated via piecewise linear approximation) and the actual stock price trend line, the higher the similarity is between the two trends</w:t>
+      </w:r>
+      <w:r>
+        <w:rPr>
+          <w:rFonts w:asciiTheme="majorHAnsi" w:hAnsiTheme="majorHAnsi"/>
+        </w:rPr>
+        <w:t>. Hence, this also provides additional validation for the results of piecewise linear segmentation</w:t>
+      </w:r>
+      <w:r>
+        <w:rPr>
+          <w:rFonts w:asciiTheme="majorHAnsi" w:hAnsiTheme="majorHAnsi"/>
+        </w:rPr>
+        <w:t>.</w:t>
+      </w:r>
+      <w:bookmarkStart w:id="12" w:name="_GoBack"/>
+      <w:bookmarkEnd w:id="12"/>
     </w:p>
     <w:p>
       <w:pPr>
@@ -4776,7 +4460,7 @@
           <w:color w:val="auto"/>
         </w:rPr>
       </w:pPr>
-      <w:bookmarkStart w:id="12" w:name="_Toc404951191"/>
+      <w:bookmarkStart w:id="13" w:name="_Toc404951191"/>
       <w:r>
         <w:rPr>
           <w:rFonts w:ascii="Cambria Math" w:hAnsi="Cambria Math"/>
@@ -4784,7 +4468,7 @@
         </w:rPr>
         <w:t>Data Pre-processing</w:t>
       </w:r>
-      <w:bookmarkEnd w:id="12"/>
+      <w:bookmarkEnd w:id="13"/>
       <w:r>
         <w:rPr>
           <w:rFonts w:ascii="Cambria Math" w:hAnsi="Cambria Math"/>
@@ -4803,18 +4487,8 @@
         <w:rPr>
           <w:rFonts w:ascii="Cambria Math" w:hAnsi="Cambria Math"/>
         </w:rPr>
-        <w:t xml:space="preserve">When we first retrieve data and to display them, the news articles are kept in HTML format. </w:t>
-      </w:r>
-      <w:proofErr w:type="spellStart"/>
-      <w:r>
-        <w:rPr>
-          <w:rFonts w:ascii="Cambria Math" w:hAnsi="Cambria Math"/>
-        </w:rPr>
-        <w:t>Th</w:t>
-      </w:r>
-      <w:bookmarkStart w:id="13" w:name="_GoBack"/>
-      <w:bookmarkEnd w:id="13"/>
-      <w:proofErr w:type="spellEnd"/>
+        <w:t>When we first retrieve data and to display them, the news articles are kept in HTML format. Th</w:t>
+      </w:r>
     </w:p>
     <w:p>
       <w:pPr>
@@ -6656,7 +6330,7 @@
 </file>
 
 <file path=customXml/itemProps1.xml><?xml version="1.0" encoding="utf-8"?>
-<ds:datastoreItem xmlns:ds="http://schemas.openxmlformats.org/officeDocument/2006/customXml" ds:itemID="{A1984E16-B96A-4589-9E9B-E65574C739D8}">
+<ds:datastoreItem xmlns:ds="http://schemas.openxmlformats.org/officeDocument/2006/customXml" ds:itemID="{F010522A-29E2-4CF3-8AD4-5567F2C9FFE6}">
   <ds:schemaRefs>
     <ds:schemaRef ds:uri="http://schemas.openxmlformats.org/officeDocument/2006/bibliography"/>
   </ds:schemaRefs>

</xml_diff>

<commit_message>
Final results for 3
</commit_message>
<xml_diff>
--- a/Documents/Dissertation.docx
+++ b/Documents/Dissertation.docx
@@ -7227,7 +7227,7 @@
                           <w:color w:val="auto"/>
                         </w:rPr>
                       </w:pPr>
-                      <w:bookmarkStart w:id="12" w:name="_Toc409116431"/>
+                      <w:bookmarkStart w:id="11" w:name="_Toc409116431"/>
                       <w:proofErr w:type="gramStart"/>
                       <w:r>
                         <w:rPr>
@@ -7310,7 +7310,7 @@
                         </w:rPr>
                         <w:t xml:space="preserve"> – XML Format for Scrapped News Articles</w:t>
                       </w:r>
-                      <w:bookmarkEnd w:id="12"/>
+                      <w:bookmarkEnd w:id="11"/>
                     </w:p>
                   </w:txbxContent>
                 </v:textbox>
@@ -7421,7 +7421,7 @@
           <w:color w:val="auto"/>
         </w:rPr>
       </w:pPr>
-      <w:bookmarkStart w:id="11" w:name="_Toc409116460"/>
+      <w:bookmarkStart w:id="12" w:name="_Toc409116460"/>
       <w:r>
         <w:rPr>
           <w:rFonts w:ascii="Cambria Math" w:hAnsi="Cambria Math"/>
@@ -7429,7 +7429,7 @@
         </w:rPr>
         <w:t>Data Labelling</w:t>
       </w:r>
-      <w:bookmarkEnd w:id="11"/>
+      <w:bookmarkEnd w:id="12"/>
       <w:r>
         <w:rPr>
           <w:rFonts w:ascii="Cambria Math" w:hAnsi="Cambria Math"/>
@@ -7750,7 +7750,6 @@
           <w:id w:val="885839805"/>
           <w:citation/>
         </w:sdtPr>
-        <w:sdtEndPr/>
         <w:sdtContent>
           <w:r>
             <w:rPr>
@@ -8035,7 +8034,7 @@
           <w:color w:val="auto"/>
         </w:rPr>
       </w:pPr>
-      <w:bookmarkStart w:id="12" w:name="_Toc409116461"/>
+      <w:bookmarkStart w:id="13" w:name="_Toc409116461"/>
       <w:r>
         <w:rPr>
           <w:rFonts w:ascii="Cambria Math" w:hAnsi="Cambria Math"/>
@@ -8043,7 +8042,7 @@
         </w:rPr>
         <w:t>Data Pre-processing</w:t>
       </w:r>
-      <w:bookmarkEnd w:id="12"/>
+      <w:bookmarkEnd w:id="13"/>
       <w:r>
         <w:rPr>
           <w:rFonts w:ascii="Cambria Math" w:hAnsi="Cambria Math"/>
@@ -8269,7 +8268,7 @@
           <w:color w:val="auto"/>
         </w:rPr>
       </w:pPr>
-      <w:bookmarkStart w:id="13" w:name="_Toc409116462"/>
+      <w:bookmarkStart w:id="14" w:name="_Toc409116462"/>
       <w:r>
         <w:rPr>
           <w:rFonts w:ascii="Cambria Math" w:hAnsi="Cambria Math"/>
@@ -8277,7 +8276,7 @@
         </w:rPr>
         <w:t>Document Representation</w:t>
       </w:r>
-      <w:bookmarkEnd w:id="13"/>
+      <w:bookmarkEnd w:id="14"/>
       <w:r>
         <w:rPr>
           <w:rFonts w:ascii="Cambria Math" w:hAnsi="Cambria Math"/>
@@ -8465,7 +8464,7 @@
           <w:color w:val="auto"/>
         </w:rPr>
       </w:pPr>
-      <w:bookmarkStart w:id="14" w:name="_Toc409116463"/>
+      <w:bookmarkStart w:id="15" w:name="_Toc409116463"/>
       <w:r>
         <w:rPr>
           <w:rFonts w:ascii="Cambria Math" w:hAnsi="Cambria Math"/>
@@ -8473,7 +8472,7 @@
         </w:rPr>
         <w:t>Feature Selection or Reduction</w:t>
       </w:r>
-      <w:bookmarkEnd w:id="14"/>
+      <w:bookmarkEnd w:id="15"/>
       <w:r>
         <w:rPr>
           <w:rFonts w:ascii="Cambria Math" w:hAnsi="Cambria Math"/>
@@ -8643,7 +8642,7 @@
           <w:color w:val="auto"/>
         </w:rPr>
       </w:pPr>
-      <w:bookmarkStart w:id="15" w:name="_Toc409116464"/>
+      <w:bookmarkStart w:id="16" w:name="_Toc409116464"/>
       <w:r>
         <w:rPr>
           <w:rFonts w:ascii="Cambria Math" w:hAnsi="Cambria Math"/>
@@ -8652,7 +8651,7 @@
         <w:lastRenderedPageBreak/>
         <w:t>Classification</w:t>
       </w:r>
-      <w:bookmarkEnd w:id="15"/>
+      <w:bookmarkEnd w:id="16"/>
       <w:r>
         <w:rPr>
           <w:rFonts w:ascii="Cambria Math" w:hAnsi="Cambria Math"/>
@@ -8718,7 +8717,7 @@
           <w:color w:val="auto"/>
         </w:rPr>
       </w:pPr>
-      <w:bookmarkStart w:id="16" w:name="_Toc409116465"/>
+      <w:bookmarkStart w:id="17" w:name="_Toc409116465"/>
       <w:r>
         <w:rPr>
           <w:rFonts w:ascii="Cambria Math" w:hAnsi="Cambria Math"/>
@@ -8726,7 +8725,7 @@
         </w:rPr>
         <w:t>Price Prediction</w:t>
       </w:r>
-      <w:bookmarkEnd w:id="16"/>
+      <w:bookmarkEnd w:id="17"/>
       <w:r>
         <w:rPr>
           <w:rFonts w:ascii="Cambria Math" w:hAnsi="Cambria Math"/>
@@ -8773,7 +8772,7 @@
           <w:sz w:val="32"/>
         </w:rPr>
       </w:pPr>
-      <w:bookmarkStart w:id="17" w:name="_Toc409116466"/>
+      <w:bookmarkStart w:id="18" w:name="_Toc409116466"/>
       <w:r>
         <w:rPr>
           <w:rFonts w:ascii="Cambria Math" w:hAnsi="Cambria Math"/>
@@ -8798,7 +8797,7 @@
         </w:rPr>
         <w:t>and Results</w:t>
       </w:r>
-      <w:bookmarkEnd w:id="17"/>
+      <w:bookmarkEnd w:id="18"/>
     </w:p>
     <w:p>
       <w:pPr>
@@ -8812,7 +8811,7 @@
           <w:color w:val="auto"/>
         </w:rPr>
       </w:pPr>
-      <w:bookmarkStart w:id="18" w:name="_Toc409116467"/>
+      <w:bookmarkStart w:id="19" w:name="_Toc409116467"/>
       <w:r>
         <w:rPr>
           <w:rFonts w:ascii="Cambria Math" w:hAnsi="Cambria Math"/>
@@ -8820,7 +8819,7 @@
         </w:rPr>
         <w:t>Method Overview</w:t>
       </w:r>
-      <w:bookmarkEnd w:id="18"/>
+      <w:bookmarkEnd w:id="19"/>
       <w:r>
         <w:rPr>
           <w:rFonts w:ascii="Cambria Math" w:hAnsi="Cambria Math"/>
@@ -8880,7 +8879,7 @@
           <w:color w:val="auto"/>
         </w:rPr>
       </w:pPr>
-      <w:bookmarkStart w:id="19" w:name="_Toc409116468"/>
+      <w:bookmarkStart w:id="20" w:name="_Toc409116468"/>
       <w:r>
         <w:rPr>
           <w:rFonts w:ascii="Cambria Math" w:hAnsi="Cambria Math"/>
@@ -8888,7 +8887,7 @@
         </w:rPr>
         <w:t>Data Acquisition</w:t>
       </w:r>
-      <w:bookmarkEnd w:id="19"/>
+      <w:bookmarkEnd w:id="20"/>
       <w:r>
         <w:rPr>
           <w:rFonts w:ascii="Cambria Math" w:hAnsi="Cambria Math"/>
@@ -8909,7 +8908,7 @@
           <w:color w:val="auto"/>
         </w:rPr>
       </w:pPr>
-      <w:bookmarkStart w:id="20" w:name="_Toc409116469"/>
+      <w:bookmarkStart w:id="21" w:name="_Toc409116469"/>
       <w:r>
         <w:rPr>
           <w:rFonts w:ascii="Cambria Math" w:hAnsi="Cambria Math"/>
@@ -8917,7 +8916,7 @@
         </w:rPr>
         <w:t>News Article Acquisition</w:t>
       </w:r>
-      <w:bookmarkEnd w:id="20"/>
+      <w:bookmarkEnd w:id="21"/>
       <w:r>
         <w:rPr>
           <w:rFonts w:ascii="Cambria Math" w:hAnsi="Cambria Math"/>
@@ -9470,7 +9469,7 @@
           <w:color w:val="auto"/>
         </w:rPr>
       </w:pPr>
-      <w:bookmarkStart w:id="21" w:name="_Toc409116432"/>
+      <w:bookmarkStart w:id="22" w:name="_Toc409116432"/>
       <w:proofErr w:type="gramStart"/>
       <w:r>
         <w:rPr>
@@ -9559,7 +9558,7 @@
         </w:rPr>
         <w:t>– Number of articles collected for each company</w:t>
       </w:r>
-      <w:bookmarkEnd w:id="21"/>
+      <w:bookmarkEnd w:id="22"/>
     </w:p>
     <w:p>
       <w:pPr>
@@ -9580,7 +9579,7 @@
           <w:color w:val="auto"/>
         </w:rPr>
       </w:pPr>
-      <w:bookmarkStart w:id="22" w:name="_Toc409116470"/>
+      <w:bookmarkStart w:id="23" w:name="_Toc409116470"/>
       <w:r>
         <w:rPr>
           <w:rFonts w:ascii="Cambria Math" w:hAnsi="Cambria Math"/>
@@ -9589,7 +9588,7 @@
         <w:lastRenderedPageBreak/>
         <w:t>Stock Data Acquisition</w:t>
       </w:r>
-      <w:bookmarkEnd w:id="22"/>
+      <w:bookmarkEnd w:id="23"/>
     </w:p>
     <w:p>
       <w:pPr>
@@ -9649,7 +9648,7 @@
         </w:rPr>
         <w:t xml:space="preserve">  </w:t>
       </w:r>
-      <w:bookmarkStart w:id="23" w:name="_Toc409116471"/>
+      <w:bookmarkStart w:id="24" w:name="_Toc409116471"/>
       <w:r>
         <w:rPr>
           <w:rFonts w:ascii="Cambria Math" w:hAnsi="Cambria Math"/>
@@ -9657,7 +9656,7 @@
         </w:rPr>
         <w:t>Labelling</w:t>
       </w:r>
-      <w:bookmarkEnd w:id="23"/>
+      <w:bookmarkEnd w:id="24"/>
       <w:r>
         <w:rPr>
           <w:rFonts w:ascii="Cambria Math" w:hAnsi="Cambria Math"/>
@@ -9677,14 +9676,14 @@
           <w:color w:val="auto"/>
         </w:rPr>
       </w:pPr>
-      <w:bookmarkStart w:id="24" w:name="_Toc409116472"/>
+      <w:bookmarkStart w:id="25" w:name="_Toc409116472"/>
       <w:r>
         <w:rPr>
           <w:color w:val="auto"/>
         </w:rPr>
         <w:t>Manual Labelling</w:t>
       </w:r>
-      <w:bookmarkEnd w:id="24"/>
+      <w:bookmarkEnd w:id="25"/>
     </w:p>
     <w:p>
       <w:pPr>
@@ -11038,7 +11037,7 @@
           <w:color w:val="auto"/>
         </w:rPr>
       </w:pPr>
-      <w:bookmarkStart w:id="25" w:name="_Toc409116433"/>
+      <w:bookmarkStart w:id="26" w:name="_Toc409116433"/>
       <w:proofErr w:type="gramStart"/>
       <w:r>
         <w:rPr>
@@ -11121,7 +11120,7 @@
         </w:rPr>
         <w:t xml:space="preserve"> – Table of correlation between sentiment and stock price using manually labelled data</w:t>
       </w:r>
-      <w:bookmarkEnd w:id="25"/>
+      <w:bookmarkEnd w:id="26"/>
       <w:r>
         <w:rPr>
           <w:color w:val="auto"/>
@@ -11416,7 +11415,7 @@
           <w:color w:val="auto"/>
         </w:rPr>
       </w:pPr>
-      <w:bookmarkStart w:id="26" w:name="_Toc409116473"/>
+      <w:bookmarkStart w:id="27" w:name="_Toc409116473"/>
       <w:r>
         <w:rPr>
           <w:color w:val="auto"/>
@@ -11424,7 +11423,7 @@
         <w:lastRenderedPageBreak/>
         <w:t>Automatic Labelling</w:t>
       </w:r>
-      <w:bookmarkEnd w:id="26"/>
+      <w:bookmarkEnd w:id="27"/>
     </w:p>
     <w:p>
       <w:pPr>
@@ -11636,7 +11635,7 @@
           <w:color w:val="auto"/>
         </w:rPr>
       </w:pPr>
-      <w:bookmarkStart w:id="27" w:name="_Toc409116434"/>
+      <w:bookmarkStart w:id="28" w:name="_Toc409116434"/>
       <w:proofErr w:type="gramStart"/>
       <w:r>
         <w:rPr>
@@ -11719,7 +11718,7 @@
         </w:rPr>
         <w:t xml:space="preserve"> – Actual Stock Price and Projected Price of Disney</w:t>
       </w:r>
-      <w:bookmarkEnd w:id="27"/>
+      <w:bookmarkEnd w:id="28"/>
     </w:p>
     <w:p>
       <w:pPr>
@@ -11785,7 +11784,7 @@
           <w:color w:val="auto"/>
         </w:rPr>
       </w:pPr>
-      <w:bookmarkStart w:id="28" w:name="_Toc409116435"/>
+      <w:bookmarkStart w:id="29" w:name="_Toc409116435"/>
       <w:proofErr w:type="gramStart"/>
       <w:r>
         <w:rPr>
@@ -11868,7 +11867,7 @@
         </w:rPr>
         <w:t xml:space="preserve"> – Actual Stock Price and Projected Stock Price of Exxon</w:t>
       </w:r>
-      <w:bookmarkEnd w:id="28"/>
+      <w:bookmarkEnd w:id="29"/>
     </w:p>
     <w:p>
       <w:pPr>
@@ -11935,7 +11934,7 @@
           <w:color w:val="auto"/>
         </w:rPr>
       </w:pPr>
-      <w:bookmarkStart w:id="29" w:name="_Toc409116436"/>
+      <w:bookmarkStart w:id="30" w:name="_Toc409116436"/>
       <w:proofErr w:type="gramStart"/>
       <w:r>
         <w:rPr>
@@ -12018,7 +12017,7 @@
         </w:rPr>
         <w:t xml:space="preserve"> – Aligned News Articles with Trends</w:t>
       </w:r>
-      <w:bookmarkEnd w:id="29"/>
+      <w:bookmarkEnd w:id="30"/>
     </w:p>
     <w:p>
       <w:pPr>
@@ -12798,7 +12797,7 @@
           <w:color w:val="auto"/>
         </w:rPr>
       </w:pPr>
-      <w:bookmarkStart w:id="30" w:name="_Toc409116437"/>
+      <w:bookmarkStart w:id="31" w:name="_Toc409116437"/>
       <w:proofErr w:type="gramStart"/>
       <w:r>
         <w:rPr>
@@ -12881,7 +12880,7 @@
         </w:rPr>
         <w:t xml:space="preserve"> – Correlation values of the automatically generated data</w:t>
       </w:r>
-      <w:bookmarkEnd w:id="30"/>
+      <w:bookmarkEnd w:id="31"/>
     </w:p>
     <w:p/>
     <w:p>
@@ -12976,7 +12975,7 @@
           <w:color w:val="auto"/>
         </w:rPr>
       </w:pPr>
-      <w:bookmarkStart w:id="31" w:name="_Toc409116474"/>
+      <w:bookmarkStart w:id="32" w:name="_Toc409116474"/>
       <w:r>
         <w:rPr>
           <w:color w:val="auto"/>
@@ -12989,7 +12988,7 @@
         </w:rPr>
         <w:t xml:space="preserve"> Discussion</w:t>
       </w:r>
-      <w:bookmarkEnd w:id="31"/>
+      <w:bookmarkEnd w:id="32"/>
       <w:r>
         <w:rPr>
           <w:color w:val="auto"/>
@@ -13047,7 +13046,7 @@
           <w:color w:val="auto"/>
         </w:rPr>
       </w:pPr>
-      <w:bookmarkStart w:id="32" w:name="_Toc409116475"/>
+      <w:bookmarkStart w:id="33" w:name="_Toc409116475"/>
       <w:r>
         <w:rPr>
           <w:rFonts w:ascii="Cambria Math" w:hAnsi="Cambria Math"/>
@@ -13055,7 +13054,7 @@
         </w:rPr>
         <w:t>Data Pre-processing</w:t>
       </w:r>
-      <w:bookmarkEnd w:id="32"/>
+      <w:bookmarkEnd w:id="33"/>
     </w:p>
     <w:p>
       <w:pPr>
@@ -13476,7 +13475,7 @@
           <w:color w:val="auto"/>
         </w:rPr>
       </w:pPr>
-      <w:bookmarkStart w:id="33" w:name="_Toc409116438"/>
+      <w:bookmarkStart w:id="34" w:name="_Toc409116438"/>
       <w:proofErr w:type="gramStart"/>
       <w:r>
         <w:rPr>
@@ -13559,7 +13558,7 @@
         </w:rPr>
         <w:t xml:space="preserve"> – Initial features and pre-selected features</w:t>
       </w:r>
-      <w:bookmarkEnd w:id="33"/>
+      <w:bookmarkEnd w:id="34"/>
     </w:p>
     <w:p/>
     <w:p>
@@ -13574,7 +13573,7 @@
           <w:color w:val="auto"/>
         </w:rPr>
       </w:pPr>
-      <w:bookmarkStart w:id="34" w:name="_Toc409116476"/>
+      <w:bookmarkStart w:id="35" w:name="_Toc409116476"/>
       <w:r>
         <w:rPr>
           <w:rFonts w:ascii="Cambria Math" w:hAnsi="Cambria Math"/>
@@ -13610,7 +13609,7 @@
         </w:rPr>
         <w:t>Reduction</w:t>
       </w:r>
-      <w:bookmarkEnd w:id="34"/>
+      <w:bookmarkEnd w:id="35"/>
     </w:p>
     <w:p>
       <w:pPr>
@@ -13969,7 +13968,7 @@
           <w:color w:val="auto"/>
         </w:rPr>
       </w:pPr>
-      <w:bookmarkStart w:id="35" w:name="_Toc409116439"/>
+      <w:bookmarkStart w:id="36" w:name="_Toc409116439"/>
       <w:proofErr w:type="gramStart"/>
       <w:r>
         <w:rPr>
@@ -14058,7 +14057,7 @@
         </w:rPr>
         <w:t>Number of Features depending on whether feature selection or extraction is used</w:t>
       </w:r>
-      <w:bookmarkEnd w:id="35"/>
+      <w:bookmarkEnd w:id="36"/>
     </w:p>
     <w:p>
       <w:pPr>
@@ -14966,7 +14965,7 @@
           <w:color w:val="auto"/>
         </w:rPr>
       </w:pPr>
-      <w:bookmarkStart w:id="36" w:name="_Toc409116440"/>
+      <w:bookmarkStart w:id="37" w:name="_Toc409116440"/>
       <w:proofErr w:type="gramStart"/>
       <w:r>
         <w:rPr>
@@ -15055,7 +15054,7 @@
         </w:rPr>
         <w:t xml:space="preserve"> (manually labelled data)</w:t>
       </w:r>
-      <w:bookmarkEnd w:id="36"/>
+      <w:bookmarkEnd w:id="37"/>
     </w:p>
     <w:p>
       <w:pPr>
@@ -15907,7 +15906,7 @@
           <w:color w:val="auto"/>
         </w:rPr>
       </w:pPr>
-      <w:bookmarkStart w:id="37" w:name="_Toc409116441"/>
+      <w:bookmarkStart w:id="38" w:name="_Toc409116441"/>
       <w:proofErr w:type="gramStart"/>
       <w:r>
         <w:rPr>
@@ -16004,7 +16003,7 @@
         </w:rPr>
         <w:t>manually labelled data)</w:t>
       </w:r>
-      <w:bookmarkEnd w:id="37"/>
+      <w:bookmarkEnd w:id="38"/>
     </w:p>
     <w:p>
       <w:pPr>
@@ -16051,7 +16050,7 @@
           <w:color w:val="auto"/>
         </w:rPr>
       </w:pPr>
-      <w:bookmarkStart w:id="38" w:name="_Toc409116477"/>
+      <w:bookmarkStart w:id="39" w:name="_Toc409116477"/>
       <w:r>
         <w:rPr>
           <w:rFonts w:ascii="Cambria Math" w:hAnsi="Cambria Math"/>
@@ -16059,7 +16058,7 @@
         </w:rPr>
         <w:t>Document Classification</w:t>
       </w:r>
-      <w:bookmarkEnd w:id="38"/>
+      <w:bookmarkEnd w:id="39"/>
       <w:r>
         <w:rPr>
           <w:rFonts w:ascii="Cambria Math" w:hAnsi="Cambria Math"/>
@@ -16079,14 +16078,14 @@
           <w:color w:val="auto"/>
         </w:rPr>
       </w:pPr>
-      <w:bookmarkStart w:id="39" w:name="_Toc409116478"/>
+      <w:bookmarkStart w:id="40" w:name="_Toc409116478"/>
       <w:r>
         <w:rPr>
           <w:color w:val="auto"/>
         </w:rPr>
         <w:t>Manual Classification</w:t>
       </w:r>
-      <w:bookmarkEnd w:id="39"/>
+      <w:bookmarkEnd w:id="40"/>
       <w:r>
         <w:rPr>
           <w:color w:val="auto"/>
@@ -16511,7 +16510,7 @@
           <w:color w:val="auto"/>
         </w:rPr>
       </w:pPr>
-      <w:bookmarkStart w:id="40" w:name="_Toc409116442"/>
+      <w:bookmarkStart w:id="41" w:name="_Toc409116442"/>
       <w:proofErr w:type="gramStart"/>
       <w:r>
         <w:rPr>
@@ -16626,7 +16625,7 @@
         </w:rPr>
         <w:t>)</w:t>
       </w:r>
-      <w:bookmarkEnd w:id="40"/>
+      <w:bookmarkEnd w:id="41"/>
     </w:p>
     <w:p>
       <w:pPr>
@@ -16764,6 +16763,7 @@
     </w:p>
     <w:p/>
     <w:p>
+      <w:bookmarkStart w:id="42" w:name="_GoBack"/>
       <w:r>
         <w:rPr>
           <w:noProof/>
@@ -16771,9 +16771,9 @@
         </w:rPr>
         <w:drawing>
           <wp:inline distT="0" distB="0" distL="0" distR="0">
-            <wp:extent cx="2743200" cy="2133600"/>
-            <wp:effectExtent l="0" t="0" r="0" b="0"/>
-            <wp:docPr id="8" name="Picture 8"/>
+            <wp:extent cx="2743200" cy="2181225"/>
+            <wp:effectExtent l="0" t="0" r="0" b="9525"/>
+            <wp:docPr id="9" name="Picture 9"/>
             <wp:cNvGraphicFramePr>
               <a:graphicFrameLocks xmlns:a="http://schemas.openxmlformats.org/drawingml/2006/main" noChangeAspect="1"/>
             </wp:cNvGraphicFramePr>
@@ -16781,7 +16781,7 @@
               <a:graphicData uri="http://schemas.openxmlformats.org/drawingml/2006/picture">
                 <pic:pic xmlns:pic="http://schemas.openxmlformats.org/drawingml/2006/picture">
                   <pic:nvPicPr>
-                    <pic:cNvPr id="0" name="confusion_matrix.png"/>
+                    <pic:cNvPr id="0" name="cm.png"/>
                     <pic:cNvPicPr/>
                   </pic:nvPicPr>
                   <pic:blipFill>
@@ -16799,7 +16799,7 @@
                   <pic:spPr>
                     <a:xfrm>
                       <a:off x="0" y="0"/>
-                      <a:ext cx="2743604" cy="2133914"/>
+                      <a:ext cx="2743604" cy="2181546"/>
                     </a:xfrm>
                     <a:prstGeom prst="rect">
                       <a:avLst/>
@@ -16811,6 +16811,7 @@
           </wp:inline>
         </w:drawing>
       </w:r>
+      <w:bookmarkEnd w:id="42"/>
       <w:r>
         <w:rPr>
           <w:noProof/>
@@ -16920,7 +16921,7 @@
           <w:color w:val="auto"/>
         </w:rPr>
       </w:pPr>
-      <w:bookmarkStart w:id="41" w:name="_Toc409116443"/>
+      <w:bookmarkStart w:id="43" w:name="_Toc409116443"/>
       <w:proofErr w:type="gramStart"/>
       <w:r>
         <w:rPr>
@@ -17045,7 +17046,7 @@
         </w:rPr>
         <w:t>Unigram + Bigram</w:t>
       </w:r>
-      <w:bookmarkEnd w:id="41"/>
+      <w:bookmarkEnd w:id="43"/>
       <w:r>
         <w:rPr>
           <w:color w:val="auto"/>
@@ -17219,7 +17220,7 @@
               <w:rPr>
                 <w:rFonts w:ascii="Cambria Math" w:hAnsi="Cambria Math"/>
               </w:rPr>
-              <w:t>69.48</w:t>
+              <w:t>68.62</w:t>
             </w:r>
           </w:p>
         </w:tc>
@@ -17308,7 +17309,13 @@
               <w:rPr>
                 <w:rFonts w:ascii="Cambria Math" w:hAnsi="Cambria Math"/>
               </w:rPr>
-              <w:t>69.58</w:t>
+              <w:t>68.6</w:t>
+            </w:r>
+            <w:r>
+              <w:rPr>
+                <w:rFonts w:ascii="Cambria Math" w:hAnsi="Cambria Math"/>
+              </w:rPr>
+              <w:t>8</w:t>
             </w:r>
           </w:p>
         </w:tc>
@@ -17392,7 +17399,7 @@
               <w:rPr>
                 <w:rFonts w:ascii="Cambria Math" w:hAnsi="Cambria Math"/>
               </w:rPr>
-              <w:t>69.77</w:t>
+              <w:t>69.04</w:t>
             </w:r>
           </w:p>
         </w:tc>
@@ -17444,7 +17451,7 @@
           <w:color w:val="auto"/>
         </w:rPr>
       </w:pPr>
-      <w:bookmarkStart w:id="42" w:name="_Toc409116444"/>
+      <w:bookmarkStart w:id="44" w:name="_Toc409116444"/>
       <w:proofErr w:type="gramStart"/>
       <w:r>
         <w:rPr>
@@ -17533,7 +17540,7 @@
         </w:rPr>
         <w:t xml:space="preserve"> Table of performance of linear SVM measured by cross validation (manual/progress)</w:t>
       </w:r>
-      <w:bookmarkEnd w:id="42"/>
+      <w:bookmarkEnd w:id="44"/>
     </w:p>
     <w:p>
       <w:pPr>
@@ -17699,7 +17706,7 @@
           <w:color w:val="auto"/>
         </w:rPr>
       </w:pPr>
-      <w:bookmarkStart w:id="43" w:name="_Toc409116445"/>
+      <w:bookmarkStart w:id="45" w:name="_Toc409116445"/>
       <w:proofErr w:type="gramStart"/>
       <w:r>
         <w:rPr>
@@ -17818,7 +17825,7 @@
         </w:rPr>
         <w:t>eeling)</w:t>
       </w:r>
-      <w:bookmarkEnd w:id="43"/>
+      <w:bookmarkEnd w:id="45"/>
     </w:p>
     <w:p>
       <w:pPr>
@@ -17846,8 +17853,6 @@
         </w:rPr>
         <w:t xml:space="preserve"> parameter was set to higher levels with a value of</w:t>
       </w:r>
-      <w:bookmarkStart w:id="44" w:name="_GoBack"/>
-      <w:bookmarkEnd w:id="44"/>
       <m:oMath>
         <m:sSup>
           <m:sSupPr>
@@ -17863,13 +17868,7 @@
               <w:rPr>
                 <w:rFonts w:ascii="Cambria Math" w:eastAsiaTheme="minorEastAsia" w:hAnsi="Cambria Math"/>
               </w:rPr>
-              <m:t>2*</m:t>
-            </m:r>
-            <m:r>
-              <w:rPr>
-                <w:rFonts w:ascii="Cambria Math" w:eastAsiaTheme="minorEastAsia" w:hAnsi="Cambria Math"/>
-              </w:rPr>
-              <m:t>10</m:t>
+              <m:t>2*10</m:t>
             </m:r>
           </m:e>
           <m:sup>
@@ -18137,7 +18136,7 @@
           <w:rFonts w:asciiTheme="majorHAnsi" w:hAnsiTheme="majorHAnsi"/>
         </w:rPr>
       </w:pPr>
-      <w:bookmarkStart w:id="45" w:name="_Toc409116446"/>
+      <w:bookmarkStart w:id="46" w:name="_Toc409116446"/>
       <w:proofErr w:type="gramStart"/>
       <w:r>
         <w:rPr>
@@ -18244,7 +18243,7 @@
         </w:rPr>
         <w:t>Unigram + Bigram</w:t>
       </w:r>
-      <w:bookmarkEnd w:id="45"/>
+      <w:bookmarkEnd w:id="46"/>
       <w:r>
         <w:t xml:space="preserve"> </w:t>
       </w:r>
@@ -18643,7 +18642,7 @@
         <w:framePr w:w="9481" w:hSpace="180" w:wrap="around" w:vAnchor="text" w:hAnchor="page" w:x="1456" w:y="1454"/>
         <w:jc w:val="center"/>
       </w:pPr>
-      <w:bookmarkStart w:id="46" w:name="_Toc409116447"/>
+      <w:bookmarkStart w:id="47" w:name="_Toc409116447"/>
       <w:proofErr w:type="gramStart"/>
       <w:r>
         <w:rPr>
@@ -18750,7 +18749,7 @@
         </w:rPr>
         <w:t xml:space="preserve"> (Manual/ Feeling)</w:t>
       </w:r>
-      <w:bookmarkEnd w:id="46"/>
+      <w:bookmarkEnd w:id="47"/>
     </w:p>
     <w:p>
       <w:pPr>
@@ -18790,7 +18789,7 @@
           <w:color w:val="auto"/>
         </w:rPr>
       </w:pPr>
-      <w:bookmarkStart w:id="47" w:name="_Toc409116479"/>
+      <w:bookmarkStart w:id="48" w:name="_Toc409116479"/>
       <w:r>
         <w:rPr>
           <w:color w:val="auto"/>
@@ -18798,7 +18797,7 @@
         <w:lastRenderedPageBreak/>
         <w:t>Automatic Classification</w:t>
       </w:r>
-      <w:bookmarkEnd w:id="47"/>
+      <w:bookmarkEnd w:id="48"/>
       <w:r>
         <w:rPr>
           <w:color w:val="auto"/>
@@ -18942,7 +18941,7 @@
           <w:color w:val="auto"/>
         </w:rPr>
       </w:pPr>
-      <w:bookmarkStart w:id="48" w:name="_Toc409116448"/>
+      <w:bookmarkStart w:id="49" w:name="_Toc409116448"/>
       <w:proofErr w:type="gramStart"/>
       <w:r>
         <w:rPr>
@@ -19025,14 +19024,14 @@
         </w:rPr>
         <w:t xml:space="preserve"> – Support for the classes (Automatic / Progress)</w:t>
       </w:r>
-      <w:bookmarkEnd w:id="48"/>
+      <w:bookmarkEnd w:id="49"/>
     </w:p>
     <w:p>
       <w:pPr>
         <w:pStyle w:val="Caption"/>
         <w:framePr w:hSpace="180" w:wrap="around" w:vAnchor="text" w:hAnchor="page" w:x="2281" w:y="4228"/>
       </w:pPr>
-      <w:bookmarkStart w:id="49" w:name="_Toc409116449"/>
+      <w:bookmarkStart w:id="50" w:name="_Toc409116449"/>
       <w:proofErr w:type="gramStart"/>
       <w:r>
         <w:rPr>
@@ -19127,7 +19126,7 @@
         </w:rPr>
         <w:t>performance of linear SVM measured by cross validation (Automatic/ Feeling)</w:t>
       </w:r>
-      <w:bookmarkEnd w:id="49"/>
+      <w:bookmarkEnd w:id="50"/>
     </w:p>
     <w:p>
       <w:pPr>
@@ -19579,7 +19578,7 @@
           <w:sz w:val="32"/>
         </w:rPr>
       </w:pPr>
-      <w:bookmarkStart w:id="50" w:name="_Toc409116480"/>
+      <w:bookmarkStart w:id="51" w:name="_Toc409116480"/>
       <w:r>
         <w:rPr>
           <w:rFonts w:ascii="Cambria Math" w:hAnsi="Cambria Math"/>
@@ -19588,7 +19587,7 @@
         </w:rPr>
         <w:t>Conclusion</w:t>
       </w:r>
-      <w:bookmarkEnd w:id="50"/>
+      <w:bookmarkEnd w:id="51"/>
     </w:p>
     <w:p>
       <w:pPr>
@@ -19601,7 +19600,7 @@
           <w:color w:val="auto"/>
         </w:rPr>
       </w:pPr>
-      <w:bookmarkStart w:id="51" w:name="_Toc409116481"/>
+      <w:bookmarkStart w:id="52" w:name="_Toc409116481"/>
       <w:r>
         <w:rPr>
           <w:color w:val="auto"/>
@@ -19620,7 +19619,7 @@
         </w:rPr>
         <w:t>o Numbers</w:t>
       </w:r>
-      <w:bookmarkEnd w:id="51"/>
+      <w:bookmarkEnd w:id="52"/>
       <w:r>
         <w:rPr>
           <w:color w:val="auto"/>
@@ -19657,7 +19656,7 @@
           <w:color w:val="auto"/>
         </w:rPr>
       </w:pPr>
-      <w:bookmarkStart w:id="52" w:name="_Toc409116482"/>
+      <w:bookmarkStart w:id="53" w:name="_Toc409116482"/>
       <w:r>
         <w:rPr>
           <w:rFonts w:ascii="Cambria Math" w:hAnsi="Cambria Math"/>
@@ -19666,7 +19665,7 @@
         <w:lastRenderedPageBreak/>
         <w:t>Appendix</w:t>
       </w:r>
-      <w:bookmarkEnd w:id="52"/>
+      <w:bookmarkEnd w:id="53"/>
       <w:r>
         <w:rPr>
           <w:rFonts w:ascii="Cambria Math" w:hAnsi="Cambria Math"/>
@@ -22974,7 +22973,7 @@
 </file>
 
 <file path=customXml/itemProps1.xml><?xml version="1.0" encoding="utf-8"?>
-<ds:datastoreItem xmlns:ds="http://schemas.openxmlformats.org/officeDocument/2006/customXml" ds:itemID="{52510938-DFA5-41ED-BC45-47F21EFAC879}">
+<ds:datastoreItem xmlns:ds="http://schemas.openxmlformats.org/officeDocument/2006/customXml" ds:itemID="{57DFE02F-750C-4677-B942-6943CD19A938}">
   <ds:schemaRefs>
     <ds:schemaRef ds:uri="http://schemas.openxmlformats.org/officeDocument/2006/bibliography"/>
   </ds:schemaRefs>

</xml_diff>